<commit_message>
MAJ mail pour Vollaire
</commit_message>
<xml_diff>
--- a/Communication/Mail Vollaire 12_11.docx
+++ b/Communication/Mail Vollaire 12_11.docx
@@ -60,7 +60,19 @@
         </w:numPr>
       </w:pPr>
       <w:r>
-        <w:t xml:space="preserve">La possibilité de se connecter au réseau EDF pour la décharge des résistances. Nous avons un contact avec une entreprise lyonnaise spécialisé dans cela. </w:t>
+        <w:t xml:space="preserve">La possibilité de se connecter au réseau EDF pour la </w:t>
+      </w:r>
+      <w:r>
+        <w:t>dissiper la puissance fournie par la batterie</w:t>
+      </w:r>
+      <w:r>
+        <w:t>. Nous avons un contact avec une entreprise lyonnaise spécialisé</w:t>
+      </w:r>
+      <w:r>
+        <w:t>e</w:t>
+      </w:r>
+      <w:r>
+        <w:t xml:space="preserve"> dans cela. </w:t>
       </w:r>
     </w:p>
     <w:p>
@@ -92,7 +104,10 @@
         </w:numPr>
       </w:pPr>
       <w:r>
-        <w:t xml:space="preserve">Connaitre la puissance maximale que l’on peut tirer sur le réseau. </w:t>
+        <w:t>Connaitre la puissance maximale que l’on peut tirer sur le réseau</w:t>
+      </w:r>
+      <w:r>
+        <w:t>, à partir du boîtier d’alimentation présent à côté du bloc en béton.</w:t>
       </w:r>
     </w:p>
     <w:p/>

</xml_diff>